<commit_message>
Hopefully the final commit
</commit_message>
<xml_diff>
--- a/IST722_M400_Team1_ProjectDeliverable.docx
+++ b/IST722_M400_Team1_ProjectDeliverable.docx
@@ -563,7 +563,7 @@
         </w:p>
       </w:sdtContent>
     </w:sdt>
-    <w:bookmarkStart w:id="0" w:name="_Toc35257390" w:displacedByCustomXml="next"/>
+    <w:bookmarkStart w:id="0" w:name="_Toc35364720" w:displacedByCustomXml="next"/>
     <w:sdt>
       <w:sdtPr>
         <w:rPr>
@@ -616,7 +616,7 @@
           <w:r>
             <w:fldChar w:fldCharType="separate"/>
           </w:r>
-          <w:hyperlink w:anchor="_Toc35257390" w:history="1">
+          <w:hyperlink w:anchor="_Toc35364720" w:history="1">
             <w:r>
               <w:rPr>
                 <w:rStyle w:val="Hyperlink"/>
@@ -643,7 +643,7 @@
                 <w:noProof/>
                 <w:webHidden/>
               </w:rPr>
-              <w:instrText xml:space="preserve"> PAGEREF _Toc35257390 \h </w:instrText>
+              <w:instrText xml:space="preserve"> PAGEREF _Toc35364720 \h </w:instrText>
             </w:r>
             <w:r>
               <w:rPr>
@@ -686,7 +686,7 @@
               <w:szCs w:val="22"/>
             </w:rPr>
           </w:pPr>
-          <w:hyperlink w:anchor="_Toc35257391" w:history="1">
+          <w:hyperlink w:anchor="_Toc35364721" w:history="1">
             <w:r>
               <w:rPr>
                 <w:rStyle w:val="Hyperlink"/>
@@ -713,7 +713,7 @@
                 <w:noProof/>
                 <w:webHidden/>
               </w:rPr>
-              <w:instrText xml:space="preserve"> PAGEREF _Toc35257391 \h </w:instrText>
+              <w:instrText xml:space="preserve"> PAGEREF _Toc35364721 \h </w:instrText>
             </w:r>
             <w:r>
               <w:rPr>
@@ -756,7 +756,7 @@
               <w:szCs w:val="22"/>
             </w:rPr>
           </w:pPr>
-          <w:hyperlink w:anchor="_Toc35257392" w:history="1">
+          <w:hyperlink w:anchor="_Toc35364722" w:history="1">
             <w:r>
               <w:rPr>
                 <w:rStyle w:val="Hyperlink"/>
@@ -783,7 +783,7 @@
                 <w:noProof/>
                 <w:webHidden/>
               </w:rPr>
-              <w:instrText xml:space="preserve"> PAGEREF _Toc35257392 \h </w:instrText>
+              <w:instrText xml:space="preserve"> PAGEREF _Toc35364722 \h </w:instrText>
             </w:r>
             <w:r>
               <w:rPr>
@@ -826,7 +826,7 @@
               <w:szCs w:val="22"/>
             </w:rPr>
           </w:pPr>
-          <w:hyperlink w:anchor="_Toc35257393" w:history="1">
+          <w:hyperlink w:anchor="_Toc35364723" w:history="1">
             <w:r>
               <w:rPr>
                 <w:rStyle w:val="Hyperlink"/>
@@ -853,7 +853,7 @@
                 <w:noProof/>
                 <w:webHidden/>
               </w:rPr>
-              <w:instrText xml:space="preserve"> PAGEREF _Toc35257393 \h </w:instrText>
+              <w:instrText xml:space="preserve"> PAGEREF _Toc35364723 \h </w:instrText>
             </w:r>
             <w:r>
               <w:rPr>
@@ -896,7 +896,7 @@
               <w:szCs w:val="22"/>
             </w:rPr>
           </w:pPr>
-          <w:hyperlink w:anchor="_Toc35257394" w:history="1">
+          <w:hyperlink w:anchor="_Toc35364724" w:history="1">
             <w:r>
               <w:rPr>
                 <w:rStyle w:val="Hyperlink"/>
@@ -923,7 +923,7 @@
                 <w:noProof/>
                 <w:webHidden/>
               </w:rPr>
-              <w:instrText xml:space="preserve"> PAGEREF _Toc35257394 \h </w:instrText>
+              <w:instrText xml:space="preserve"> PAGEREF _Toc35364724 \h </w:instrText>
             </w:r>
             <w:r>
               <w:rPr>
@@ -966,7 +966,7 @@
               <w:szCs w:val="22"/>
             </w:rPr>
           </w:pPr>
-          <w:hyperlink w:anchor="_Toc35257395" w:history="1">
+          <w:hyperlink w:anchor="_Toc35364725" w:history="1">
             <w:r>
               <w:rPr>
                 <w:rStyle w:val="Hyperlink"/>
@@ -993,7 +993,7 @@
                 <w:noProof/>
                 <w:webHidden/>
               </w:rPr>
-              <w:instrText xml:space="preserve"> PAGEREF _Toc35257395 \h </w:instrText>
+              <w:instrText xml:space="preserve"> PAGEREF _Toc35364725 \h </w:instrText>
             </w:r>
             <w:r>
               <w:rPr>
@@ -1036,7 +1036,7 @@
               <w:szCs w:val="22"/>
             </w:rPr>
           </w:pPr>
-          <w:hyperlink w:anchor="_Toc35257396" w:history="1">
+          <w:hyperlink w:anchor="_Toc35364726" w:history="1">
             <w:r>
               <w:rPr>
                 <w:rStyle w:val="Hyperlink"/>
@@ -1063,7 +1063,7 @@
                 <w:noProof/>
                 <w:webHidden/>
               </w:rPr>
-              <w:instrText xml:space="preserve"> PAGEREF _Toc35257396 \h </w:instrText>
+              <w:instrText xml:space="preserve"> PAGEREF _Toc35364726 \h </w:instrText>
             </w:r>
             <w:r>
               <w:rPr>
@@ -1106,7 +1106,7 @@
               <w:szCs w:val="22"/>
             </w:rPr>
           </w:pPr>
-          <w:hyperlink w:anchor="_Toc35257397" w:history="1">
+          <w:hyperlink w:anchor="_Toc35364727" w:history="1">
             <w:r>
               <w:rPr>
                 <w:rStyle w:val="Hyperlink"/>
@@ -1133,7 +1133,7 @@
                 <w:noProof/>
                 <w:webHidden/>
               </w:rPr>
-              <w:instrText xml:space="preserve"> PAGEREF _Toc35257397 \h </w:instrText>
+              <w:instrText xml:space="preserve"> PAGEREF _Toc35364727 \h </w:instrText>
             </w:r>
             <w:r>
               <w:rPr>
@@ -1176,7 +1176,7 @@
               <w:szCs w:val="22"/>
             </w:rPr>
           </w:pPr>
-          <w:hyperlink w:anchor="_Toc35257398" w:history="1">
+          <w:hyperlink w:anchor="_Toc35364728" w:history="1">
             <w:r>
               <w:rPr>
                 <w:rStyle w:val="Hyperlink"/>
@@ -1203,7 +1203,7 @@
                 <w:noProof/>
                 <w:webHidden/>
               </w:rPr>
-              <w:instrText xml:space="preserve"> PAGEREF _Toc35257398 \h </w:instrText>
+              <w:instrText xml:space="preserve"> PAGEREF _Toc35364728 \h </w:instrText>
             </w:r>
             <w:r>
               <w:rPr>
@@ -1246,7 +1246,7 @@
               <w:szCs w:val="22"/>
             </w:rPr>
           </w:pPr>
-          <w:hyperlink w:anchor="_Toc35257399" w:history="1">
+          <w:hyperlink w:anchor="_Toc35364729" w:history="1">
             <w:r>
               <w:rPr>
                 <w:rStyle w:val="Hyperlink"/>
@@ -1273,7 +1273,7 @@
                 <w:noProof/>
                 <w:webHidden/>
               </w:rPr>
-              <w:instrText xml:space="preserve"> PAGEREF _Toc35257399 \h </w:instrText>
+              <w:instrText xml:space="preserve"> PAGEREF _Toc35364729 \h </w:instrText>
             </w:r>
             <w:r>
               <w:rPr>
@@ -1316,7 +1316,7 @@
               <w:szCs w:val="22"/>
             </w:rPr>
           </w:pPr>
-          <w:hyperlink w:anchor="_Toc35257400" w:history="1">
+          <w:hyperlink w:anchor="_Toc35364730" w:history="1">
             <w:r>
               <w:rPr>
                 <w:rStyle w:val="Hyperlink"/>
@@ -1343,7 +1343,7 @@
                 <w:noProof/>
                 <w:webHidden/>
               </w:rPr>
-              <w:instrText xml:space="preserve"> PAGEREF _Toc35257400 \h </w:instrText>
+              <w:instrText xml:space="preserve"> PAGEREF _Toc35364730 \h </w:instrText>
             </w:r>
             <w:r>
               <w:rPr>
@@ -1386,7 +1386,7 @@
               <w:szCs w:val="22"/>
             </w:rPr>
           </w:pPr>
-          <w:hyperlink w:anchor="_Toc35257401" w:history="1">
+          <w:hyperlink w:anchor="_Toc35364731" w:history="1">
             <w:r>
               <w:rPr>
                 <w:rStyle w:val="Hyperlink"/>
@@ -1413,7 +1413,7 @@
                 <w:noProof/>
                 <w:webHidden/>
               </w:rPr>
-              <w:instrText xml:space="preserve"> PAGEREF _Toc35257401 \h </w:instrText>
+              <w:instrText xml:space="preserve"> PAGEREF _Toc35364731 \h </w:instrText>
             </w:r>
             <w:r>
               <w:rPr>
@@ -1434,6 +1434,776 @@
                 <w:webHidden/>
               </w:rPr>
               <w:t>8</w:t>
+            </w:r>
+            <w:r>
+              <w:rPr>
+                <w:noProof/>
+                <w:webHidden/>
+              </w:rPr>
+              <w:fldChar w:fldCharType="end"/>
+            </w:r>
+          </w:hyperlink>
+        </w:p>
+        <w:p>
+          <w:pPr>
+            <w:pStyle w:val="TOC2"/>
+            <w:tabs>
+              <w:tab w:val="right" w:leader="dot" w:pos="10790"/>
+            </w:tabs>
+            <w:rPr>
+              <w:noProof/>
+              <w:sz w:val="22"/>
+              <w:szCs w:val="22"/>
+            </w:rPr>
+          </w:pPr>
+          <w:hyperlink w:anchor="_Toc35364732" w:history="1">
+            <w:r>
+              <w:rPr>
+                <w:rStyle w:val="Hyperlink"/>
+                <w:noProof/>
+              </w:rPr>
+              <w:t>Attributes and Metrics</w:t>
+            </w:r>
+            <w:r>
+              <w:rPr>
+                <w:noProof/>
+                <w:webHidden/>
+              </w:rPr>
+              <w:tab/>
+            </w:r>
+            <w:r>
+              <w:rPr>
+                <w:noProof/>
+                <w:webHidden/>
+              </w:rPr>
+              <w:fldChar w:fldCharType="begin"/>
+            </w:r>
+            <w:r>
+              <w:rPr>
+                <w:noProof/>
+                <w:webHidden/>
+              </w:rPr>
+              <w:instrText xml:space="preserve"> PAGEREF _Toc35364732 \h </w:instrText>
+            </w:r>
+            <w:r>
+              <w:rPr>
+                <w:noProof/>
+                <w:webHidden/>
+              </w:rPr>
+            </w:r>
+            <w:r>
+              <w:rPr>
+                <w:noProof/>
+                <w:webHidden/>
+              </w:rPr>
+              <w:fldChar w:fldCharType="separate"/>
+            </w:r>
+            <w:r>
+              <w:rPr>
+                <w:noProof/>
+                <w:webHidden/>
+              </w:rPr>
+              <w:t>9</w:t>
+            </w:r>
+            <w:r>
+              <w:rPr>
+                <w:noProof/>
+                <w:webHidden/>
+              </w:rPr>
+              <w:fldChar w:fldCharType="end"/>
+            </w:r>
+          </w:hyperlink>
+        </w:p>
+        <w:p>
+          <w:pPr>
+            <w:pStyle w:val="TOC1"/>
+            <w:tabs>
+              <w:tab w:val="right" w:leader="dot" w:pos="10790"/>
+            </w:tabs>
+            <w:rPr>
+              <w:noProof/>
+              <w:sz w:val="22"/>
+              <w:szCs w:val="22"/>
+            </w:rPr>
+          </w:pPr>
+          <w:hyperlink w:anchor="_Toc35364733" w:history="1">
+            <w:r>
+              <w:rPr>
+                <w:rStyle w:val="Hyperlink"/>
+                <w:noProof/>
+              </w:rPr>
+              <w:t>Detail-Level Dimensional Modeling Worksheet</w:t>
+            </w:r>
+            <w:r>
+              <w:rPr>
+                <w:noProof/>
+                <w:webHidden/>
+              </w:rPr>
+              <w:tab/>
+            </w:r>
+            <w:r>
+              <w:rPr>
+                <w:noProof/>
+                <w:webHidden/>
+              </w:rPr>
+              <w:fldChar w:fldCharType="begin"/>
+            </w:r>
+            <w:r>
+              <w:rPr>
+                <w:noProof/>
+                <w:webHidden/>
+              </w:rPr>
+              <w:instrText xml:space="preserve"> PAGEREF _Toc35364733 \h </w:instrText>
+            </w:r>
+            <w:r>
+              <w:rPr>
+                <w:noProof/>
+                <w:webHidden/>
+              </w:rPr>
+            </w:r>
+            <w:r>
+              <w:rPr>
+                <w:noProof/>
+                <w:webHidden/>
+              </w:rPr>
+              <w:fldChar w:fldCharType="separate"/>
+            </w:r>
+            <w:r>
+              <w:rPr>
+                <w:noProof/>
+                <w:webHidden/>
+              </w:rPr>
+              <w:t>9</w:t>
+            </w:r>
+            <w:r>
+              <w:rPr>
+                <w:noProof/>
+                <w:webHidden/>
+              </w:rPr>
+              <w:fldChar w:fldCharType="end"/>
+            </w:r>
+          </w:hyperlink>
+        </w:p>
+        <w:p>
+          <w:pPr>
+            <w:pStyle w:val="TOC1"/>
+            <w:tabs>
+              <w:tab w:val="right" w:leader="dot" w:pos="10790"/>
+            </w:tabs>
+            <w:rPr>
+              <w:noProof/>
+              <w:sz w:val="22"/>
+              <w:szCs w:val="22"/>
+            </w:rPr>
+          </w:pPr>
+          <w:hyperlink w:anchor="_Toc35364734" w:history="1">
+            <w:r>
+              <w:rPr>
+                <w:rStyle w:val="Hyperlink"/>
+                <w:noProof/>
+              </w:rPr>
+              <w:t>Data Warehouse on SQL Server</w:t>
+            </w:r>
+            <w:r>
+              <w:rPr>
+                <w:noProof/>
+                <w:webHidden/>
+              </w:rPr>
+              <w:tab/>
+            </w:r>
+            <w:r>
+              <w:rPr>
+                <w:noProof/>
+                <w:webHidden/>
+              </w:rPr>
+              <w:fldChar w:fldCharType="begin"/>
+            </w:r>
+            <w:r>
+              <w:rPr>
+                <w:noProof/>
+                <w:webHidden/>
+              </w:rPr>
+              <w:instrText xml:space="preserve"> PAGEREF _Toc35364734 \h </w:instrText>
+            </w:r>
+            <w:r>
+              <w:rPr>
+                <w:noProof/>
+                <w:webHidden/>
+              </w:rPr>
+            </w:r>
+            <w:r>
+              <w:rPr>
+                <w:noProof/>
+                <w:webHidden/>
+              </w:rPr>
+              <w:fldChar w:fldCharType="separate"/>
+            </w:r>
+            <w:r>
+              <w:rPr>
+                <w:noProof/>
+                <w:webHidden/>
+              </w:rPr>
+              <w:t>10</w:t>
+            </w:r>
+            <w:r>
+              <w:rPr>
+                <w:noProof/>
+                <w:webHidden/>
+              </w:rPr>
+              <w:fldChar w:fldCharType="end"/>
+            </w:r>
+          </w:hyperlink>
+        </w:p>
+        <w:p>
+          <w:pPr>
+            <w:pStyle w:val="TOC2"/>
+            <w:tabs>
+              <w:tab w:val="right" w:leader="dot" w:pos="10790"/>
+            </w:tabs>
+            <w:rPr>
+              <w:noProof/>
+              <w:sz w:val="22"/>
+              <w:szCs w:val="22"/>
+            </w:rPr>
+          </w:pPr>
+          <w:hyperlink w:anchor="_Toc35364735" w:history="1">
+            <w:r>
+              <w:rPr>
+                <w:rStyle w:val="Hyperlink"/>
+                <w:noProof/>
+              </w:rPr>
+              <w:t>Star Schema</w:t>
+            </w:r>
+            <w:r>
+              <w:rPr>
+                <w:noProof/>
+                <w:webHidden/>
+              </w:rPr>
+              <w:tab/>
+            </w:r>
+            <w:r>
+              <w:rPr>
+                <w:noProof/>
+                <w:webHidden/>
+              </w:rPr>
+              <w:fldChar w:fldCharType="begin"/>
+            </w:r>
+            <w:r>
+              <w:rPr>
+                <w:noProof/>
+                <w:webHidden/>
+              </w:rPr>
+              <w:instrText xml:space="preserve"> PAGEREF _Toc35364735 \h </w:instrText>
+            </w:r>
+            <w:r>
+              <w:rPr>
+                <w:noProof/>
+                <w:webHidden/>
+              </w:rPr>
+            </w:r>
+            <w:r>
+              <w:rPr>
+                <w:noProof/>
+                <w:webHidden/>
+              </w:rPr>
+              <w:fldChar w:fldCharType="separate"/>
+            </w:r>
+            <w:r>
+              <w:rPr>
+                <w:noProof/>
+                <w:webHidden/>
+              </w:rPr>
+              <w:t>10</w:t>
+            </w:r>
+            <w:r>
+              <w:rPr>
+                <w:noProof/>
+                <w:webHidden/>
+              </w:rPr>
+              <w:fldChar w:fldCharType="end"/>
+            </w:r>
+          </w:hyperlink>
+        </w:p>
+        <w:p>
+          <w:pPr>
+            <w:pStyle w:val="TOC2"/>
+            <w:tabs>
+              <w:tab w:val="right" w:leader="dot" w:pos="10790"/>
+            </w:tabs>
+            <w:rPr>
+              <w:noProof/>
+              <w:sz w:val="22"/>
+              <w:szCs w:val="22"/>
+            </w:rPr>
+          </w:pPr>
+          <w:hyperlink w:anchor="_Toc35364736" w:history="1">
+            <w:r>
+              <w:rPr>
+                <w:rStyle w:val="Hyperlink"/>
+                <w:noProof/>
+              </w:rPr>
+              <w:t>DW and Stage Implementation</w:t>
+            </w:r>
+            <w:r>
+              <w:rPr>
+                <w:noProof/>
+                <w:webHidden/>
+              </w:rPr>
+              <w:tab/>
+            </w:r>
+            <w:r>
+              <w:rPr>
+                <w:noProof/>
+                <w:webHidden/>
+              </w:rPr>
+              <w:fldChar w:fldCharType="begin"/>
+            </w:r>
+            <w:r>
+              <w:rPr>
+                <w:noProof/>
+                <w:webHidden/>
+              </w:rPr>
+              <w:instrText xml:space="preserve"> PAGEREF _Toc35364736 \h </w:instrText>
+            </w:r>
+            <w:r>
+              <w:rPr>
+                <w:noProof/>
+                <w:webHidden/>
+              </w:rPr>
+            </w:r>
+            <w:r>
+              <w:rPr>
+                <w:noProof/>
+                <w:webHidden/>
+              </w:rPr>
+              <w:fldChar w:fldCharType="separate"/>
+            </w:r>
+            <w:r>
+              <w:rPr>
+                <w:noProof/>
+                <w:webHidden/>
+              </w:rPr>
+              <w:t>10</w:t>
+            </w:r>
+            <w:r>
+              <w:rPr>
+                <w:noProof/>
+                <w:webHidden/>
+              </w:rPr>
+              <w:fldChar w:fldCharType="end"/>
+            </w:r>
+          </w:hyperlink>
+        </w:p>
+        <w:p>
+          <w:pPr>
+            <w:pStyle w:val="TOC1"/>
+            <w:tabs>
+              <w:tab w:val="right" w:leader="dot" w:pos="10790"/>
+            </w:tabs>
+            <w:rPr>
+              <w:noProof/>
+              <w:sz w:val="22"/>
+              <w:szCs w:val="22"/>
+            </w:rPr>
+          </w:pPr>
+          <w:hyperlink w:anchor="_Toc35364737" w:history="1">
+            <w:r>
+              <w:rPr>
+                <w:rStyle w:val="Hyperlink"/>
+                <w:noProof/>
+              </w:rPr>
+              <w:t>ETL In SSIS</w:t>
+            </w:r>
+            <w:r>
+              <w:rPr>
+                <w:noProof/>
+                <w:webHidden/>
+              </w:rPr>
+              <w:tab/>
+            </w:r>
+            <w:r>
+              <w:rPr>
+                <w:noProof/>
+                <w:webHidden/>
+              </w:rPr>
+              <w:fldChar w:fldCharType="begin"/>
+            </w:r>
+            <w:r>
+              <w:rPr>
+                <w:noProof/>
+                <w:webHidden/>
+              </w:rPr>
+              <w:instrText xml:space="preserve"> PAGEREF _Toc35364737 \h </w:instrText>
+            </w:r>
+            <w:r>
+              <w:rPr>
+                <w:noProof/>
+                <w:webHidden/>
+              </w:rPr>
+            </w:r>
+            <w:r>
+              <w:rPr>
+                <w:noProof/>
+                <w:webHidden/>
+              </w:rPr>
+              <w:fldChar w:fldCharType="separate"/>
+            </w:r>
+            <w:r>
+              <w:rPr>
+                <w:noProof/>
+                <w:webHidden/>
+              </w:rPr>
+              <w:t>11</w:t>
+            </w:r>
+            <w:r>
+              <w:rPr>
+                <w:noProof/>
+                <w:webHidden/>
+              </w:rPr>
+              <w:fldChar w:fldCharType="end"/>
+            </w:r>
+          </w:hyperlink>
+        </w:p>
+        <w:p>
+          <w:pPr>
+            <w:pStyle w:val="TOC2"/>
+            <w:tabs>
+              <w:tab w:val="right" w:leader="dot" w:pos="10790"/>
+            </w:tabs>
+            <w:rPr>
+              <w:noProof/>
+              <w:sz w:val="22"/>
+              <w:szCs w:val="22"/>
+            </w:rPr>
+          </w:pPr>
+          <w:hyperlink w:anchor="_Toc35364738" w:history="1">
+            <w:r>
+              <w:rPr>
+                <w:rStyle w:val="Hyperlink"/>
+                <w:noProof/>
+              </w:rPr>
+              <w:t>Source to Target Maps</w:t>
+            </w:r>
+            <w:r>
+              <w:rPr>
+                <w:noProof/>
+                <w:webHidden/>
+              </w:rPr>
+              <w:tab/>
+            </w:r>
+            <w:r>
+              <w:rPr>
+                <w:noProof/>
+                <w:webHidden/>
+              </w:rPr>
+              <w:fldChar w:fldCharType="begin"/>
+            </w:r>
+            <w:r>
+              <w:rPr>
+                <w:noProof/>
+                <w:webHidden/>
+              </w:rPr>
+              <w:instrText xml:space="preserve"> PAGEREF _Toc35364738 \h </w:instrText>
+            </w:r>
+            <w:r>
+              <w:rPr>
+                <w:noProof/>
+                <w:webHidden/>
+              </w:rPr>
+            </w:r>
+            <w:r>
+              <w:rPr>
+                <w:noProof/>
+                <w:webHidden/>
+              </w:rPr>
+              <w:fldChar w:fldCharType="separate"/>
+            </w:r>
+            <w:r>
+              <w:rPr>
+                <w:noProof/>
+                <w:webHidden/>
+              </w:rPr>
+              <w:t>11</w:t>
+            </w:r>
+            <w:r>
+              <w:rPr>
+                <w:noProof/>
+                <w:webHidden/>
+              </w:rPr>
+              <w:fldChar w:fldCharType="end"/>
+            </w:r>
+          </w:hyperlink>
+        </w:p>
+        <w:p>
+          <w:pPr>
+            <w:pStyle w:val="TOC2"/>
+            <w:tabs>
+              <w:tab w:val="right" w:leader="dot" w:pos="10790"/>
+            </w:tabs>
+            <w:rPr>
+              <w:noProof/>
+              <w:sz w:val="22"/>
+              <w:szCs w:val="22"/>
+            </w:rPr>
+          </w:pPr>
+          <w:hyperlink w:anchor="_Toc35364739" w:history="1">
+            <w:r>
+              <w:rPr>
+                <w:rStyle w:val="Hyperlink"/>
+                <w:noProof/>
+              </w:rPr>
+              <w:t>SSIS Package</w:t>
+            </w:r>
+            <w:r>
+              <w:rPr>
+                <w:noProof/>
+                <w:webHidden/>
+              </w:rPr>
+              <w:tab/>
+            </w:r>
+            <w:r>
+              <w:rPr>
+                <w:noProof/>
+                <w:webHidden/>
+              </w:rPr>
+              <w:fldChar w:fldCharType="begin"/>
+            </w:r>
+            <w:r>
+              <w:rPr>
+                <w:noProof/>
+                <w:webHidden/>
+              </w:rPr>
+              <w:instrText xml:space="preserve"> PAGEREF _Toc35364739 \h </w:instrText>
+            </w:r>
+            <w:r>
+              <w:rPr>
+                <w:noProof/>
+                <w:webHidden/>
+              </w:rPr>
+            </w:r>
+            <w:r>
+              <w:rPr>
+                <w:noProof/>
+                <w:webHidden/>
+              </w:rPr>
+              <w:fldChar w:fldCharType="separate"/>
+            </w:r>
+            <w:r>
+              <w:rPr>
+                <w:noProof/>
+                <w:webHidden/>
+              </w:rPr>
+              <w:t>13</w:t>
+            </w:r>
+            <w:r>
+              <w:rPr>
+                <w:noProof/>
+                <w:webHidden/>
+              </w:rPr>
+              <w:fldChar w:fldCharType="end"/>
+            </w:r>
+          </w:hyperlink>
+        </w:p>
+        <w:p>
+          <w:pPr>
+            <w:pStyle w:val="TOC3"/>
+            <w:tabs>
+              <w:tab w:val="right" w:leader="dot" w:pos="10790"/>
+            </w:tabs>
+            <w:rPr>
+              <w:noProof/>
+              <w:sz w:val="22"/>
+              <w:szCs w:val="22"/>
+            </w:rPr>
+          </w:pPr>
+          <w:hyperlink w:anchor="_Toc35364740" w:history="1">
+            <w:r>
+              <w:rPr>
+                <w:rStyle w:val="Hyperlink"/>
+                <w:noProof/>
+              </w:rPr>
+              <w:t>Source to Stage</w:t>
+            </w:r>
+            <w:r>
+              <w:rPr>
+                <w:noProof/>
+                <w:webHidden/>
+              </w:rPr>
+              <w:tab/>
+            </w:r>
+            <w:r>
+              <w:rPr>
+                <w:noProof/>
+                <w:webHidden/>
+              </w:rPr>
+              <w:fldChar w:fldCharType="begin"/>
+            </w:r>
+            <w:r>
+              <w:rPr>
+                <w:noProof/>
+                <w:webHidden/>
+              </w:rPr>
+              <w:instrText xml:space="preserve"> PAGEREF _Toc35364740 \h </w:instrText>
+            </w:r>
+            <w:r>
+              <w:rPr>
+                <w:noProof/>
+                <w:webHidden/>
+              </w:rPr>
+            </w:r>
+            <w:r>
+              <w:rPr>
+                <w:noProof/>
+                <w:webHidden/>
+              </w:rPr>
+              <w:fldChar w:fldCharType="separate"/>
+            </w:r>
+            <w:r>
+              <w:rPr>
+                <w:noProof/>
+                <w:webHidden/>
+              </w:rPr>
+              <w:t>13</w:t>
+            </w:r>
+            <w:r>
+              <w:rPr>
+                <w:noProof/>
+                <w:webHidden/>
+              </w:rPr>
+              <w:fldChar w:fldCharType="end"/>
+            </w:r>
+          </w:hyperlink>
+        </w:p>
+        <w:p>
+          <w:pPr>
+            <w:pStyle w:val="TOC3"/>
+            <w:tabs>
+              <w:tab w:val="right" w:leader="dot" w:pos="10790"/>
+            </w:tabs>
+            <w:rPr>
+              <w:noProof/>
+              <w:sz w:val="22"/>
+              <w:szCs w:val="22"/>
+            </w:rPr>
+          </w:pPr>
+          <w:hyperlink w:anchor="_Toc35364741" w:history="1">
+            <w:r>
+              <w:rPr>
+                <w:rStyle w:val="Hyperlink"/>
+                <w:noProof/>
+              </w:rPr>
+              <w:t>Stage to DW</w:t>
+            </w:r>
+            <w:r>
+              <w:rPr>
+                <w:noProof/>
+                <w:webHidden/>
+              </w:rPr>
+              <w:tab/>
+            </w:r>
+            <w:r>
+              <w:rPr>
+                <w:noProof/>
+                <w:webHidden/>
+              </w:rPr>
+              <w:fldChar w:fldCharType="begin"/>
+            </w:r>
+            <w:r>
+              <w:rPr>
+                <w:noProof/>
+                <w:webHidden/>
+              </w:rPr>
+              <w:instrText xml:space="preserve"> PAGEREF _Toc35364741 \h </w:instrText>
+            </w:r>
+            <w:r>
+              <w:rPr>
+                <w:noProof/>
+                <w:webHidden/>
+              </w:rPr>
+            </w:r>
+            <w:r>
+              <w:rPr>
+                <w:noProof/>
+                <w:webHidden/>
+              </w:rPr>
+              <w:fldChar w:fldCharType="separate"/>
+            </w:r>
+            <w:r>
+              <w:rPr>
+                <w:noProof/>
+                <w:webHidden/>
+              </w:rPr>
+              <w:t>17</w:t>
+            </w:r>
+            <w:r>
+              <w:rPr>
+                <w:noProof/>
+                <w:webHidden/>
+              </w:rPr>
+              <w:fldChar w:fldCharType="end"/>
+            </w:r>
+          </w:hyperlink>
+        </w:p>
+        <w:p>
+          <w:pPr>
+            <w:pStyle w:val="TOC2"/>
+            <w:tabs>
+              <w:tab w:val="right" w:leader="dot" w:pos="10790"/>
+            </w:tabs>
+            <w:rPr>
+              <w:noProof/>
+              <w:sz w:val="22"/>
+              <w:szCs w:val="22"/>
+            </w:rPr>
+          </w:pPr>
+          <w:hyperlink w:anchor="_Toc35364742" w:history="1">
+            <w:r>
+              <w:rPr>
+                <w:rStyle w:val="Hyperlink"/>
+                <w:noProof/>
+              </w:rPr>
+              <w:t>Business Intelligence</w:t>
+            </w:r>
+            <w:r>
+              <w:rPr>
+                <w:noProof/>
+                <w:webHidden/>
+              </w:rPr>
+              <w:tab/>
+            </w:r>
+            <w:r>
+              <w:rPr>
+                <w:noProof/>
+                <w:webHidden/>
+              </w:rPr>
+              <w:fldChar w:fldCharType="begin"/>
+            </w:r>
+            <w:r>
+              <w:rPr>
+                <w:noProof/>
+                <w:webHidden/>
+              </w:rPr>
+              <w:instrText xml:space="preserve"> PAGEREF _Toc35364742 \h </w:instrText>
+            </w:r>
+            <w:r>
+              <w:rPr>
+                <w:noProof/>
+                <w:webHidden/>
+              </w:rPr>
+            </w:r>
+            <w:r>
+              <w:rPr>
+                <w:noProof/>
+                <w:webHidden/>
+              </w:rPr>
+              <w:fldChar w:fldCharType="separate"/>
+            </w:r>
+            <w:r>
+              <w:rPr>
+                <w:noProof/>
+                <w:webHidden/>
+              </w:rPr>
+              <w:t>17</w:t>
             </w:r>
             <w:r>
               <w:rPr>
@@ -1484,7 +2254,7 @@
       <w:pPr>
         <w:pStyle w:val="Heading1"/>
       </w:pPr>
-      <w:bookmarkStart w:id="2" w:name="_Toc35257391"/>
+      <w:bookmarkStart w:id="2" w:name="_Toc35364721"/>
       <w:bookmarkEnd w:id="1"/>
       <w:r>
         <w:lastRenderedPageBreak/>
@@ -1497,7 +2267,7 @@
         <w:pStyle w:val="Heading2"/>
       </w:pPr>
       <w:bookmarkStart w:id="3" w:name="_Toc31049333"/>
-      <w:bookmarkStart w:id="4" w:name="_Toc35257392"/>
+      <w:bookmarkStart w:id="4" w:name="_Toc35364722"/>
       <w:r>
         <w:t>Project Charter</w:t>
       </w:r>
@@ -2689,7 +3459,7 @@
         <w:pStyle w:val="Heading3"/>
       </w:pPr>
       <w:bookmarkStart w:id="5" w:name="_Toc31049334"/>
-      <w:bookmarkStart w:id="6" w:name="_Toc35257393"/>
+      <w:bookmarkStart w:id="6" w:name="_Toc35364723"/>
       <w:r>
         <w:lastRenderedPageBreak/>
         <w:t>Key Dates</w:t>
@@ -2756,19 +3526,17 @@
           <w:headerReference w:type="default" r:id="rId10"/>
           <w:pgSz w:w="12240" w:h="15840"/>
           <w:pgMar w:top="720" w:right="720" w:bottom="720" w:left="720" w:header="720" w:footer="720" w:gutter="0"/>
-          <w:pgNumType w:start="0"/>
           <w:cols w:space="720"/>
-          <w:titlePg/>
           <w:docGrid w:linePitch="360"/>
         </w:sectPr>
       </w:pPr>
+      <w:bookmarkStart w:id="7" w:name="_Toc31049335"/>
+      <w:bookmarkStart w:id="8" w:name="_Toc35364724"/>
     </w:p>
     <w:p>
       <w:pPr>
         <w:pStyle w:val="Heading2"/>
       </w:pPr>
-      <w:bookmarkStart w:id="7" w:name="_Toc31049335"/>
-      <w:bookmarkStart w:id="8" w:name="_Toc35257394"/>
       <w:r>
         <w:lastRenderedPageBreak/>
         <w:t>Project Plan</w:t>
@@ -2779,10 +3547,13 @@
     <w:p/>
     <w:p>
       <w:r>
+        <w:rPr>
+          <w:noProof/>
+        </w:rPr>
         <w:drawing>
-          <wp:inline distT="0" distB="0" distL="0" distR="0" wp14:anchorId="17494247" wp14:editId="13B497B7">
-            <wp:extent cx="9056370" cy="5783310"/>
-            <wp:effectExtent l="0" t="0" r="0" b="8255"/>
+          <wp:inline distT="0" distB="0" distL="0" distR="0" wp14:anchorId="17494247" wp14:editId="5FE49346">
+            <wp:extent cx="8915400" cy="5971887"/>
+            <wp:effectExtent l="0" t="0" r="0" b="0"/>
             <wp:docPr id="1" name="Picture 1"/>
             <wp:cNvGraphicFramePr>
               <a:graphicFrameLocks xmlns:a="http://schemas.openxmlformats.org/drawingml/2006/main" noChangeAspect="1"/>
@@ -2812,7 +3583,7 @@
                   <pic:spPr bwMode="auto">
                     <a:xfrm>
                       <a:off x="0" y="0"/>
-                      <a:ext cx="9067638" cy="5790505"/>
+                      <a:ext cx="8982353" cy="6016735"/>
                     </a:xfrm>
                     <a:prstGeom prst="rect">
                       <a:avLst/>
@@ -2829,14 +3600,27 @@
         </w:drawing>
       </w:r>
     </w:p>
-    <w:p/>
     <w:p>
       <w:pPr>
         <w:pStyle w:val="Heading2"/>
+        <w:sectPr>
+          <w:pgSz w:w="15840" w:h="12240" w:orient="landscape"/>
+          <w:pgMar w:top="720" w:right="720" w:bottom="720" w:left="720" w:header="720" w:footer="720" w:gutter="0"/>
+          <w:cols w:space="720"/>
+          <w:docGrid w:linePitch="360"/>
+        </w:sectPr>
       </w:pPr>
       <w:bookmarkStart w:id="9" w:name="_Toc31049337"/>
-      <w:bookmarkStart w:id="10" w:name="_Toc35257395"/>
-      <w:r>
+      <w:bookmarkStart w:id="10" w:name="_Toc35364725"/>
+      <w:bookmarkStart w:id="11" w:name="_GoBack"/>
+      <w:bookmarkEnd w:id="11"/>
+    </w:p>
+    <w:p>
+      <w:pPr>
+        <w:pStyle w:val="Heading2"/>
+      </w:pPr>
+      <w:r>
+        <w:lastRenderedPageBreak/>
         <w:t>Outline of Functional Requirements</w:t>
       </w:r>
       <w:bookmarkEnd w:id="9"/>
@@ -2923,7 +3707,6 @@
         </w:numPr>
       </w:pPr>
       <w:r>
-        <w:lastRenderedPageBreak/>
         <w:t>Movies will be tracked via shipped and possible return date if the movie is close to the end of renting an email will be sent to the account holder.</w:t>
       </w:r>
     </w:p>
@@ -2991,26 +3774,26 @@
       <w:pPr>
         <w:pStyle w:val="Heading2"/>
       </w:pPr>
-      <w:bookmarkStart w:id="11" w:name="_Toc31049338"/>
-      <w:bookmarkStart w:id="12" w:name="_Toc35257396"/>
+      <w:bookmarkStart w:id="12" w:name="_Toc31049338"/>
+      <w:bookmarkStart w:id="13" w:name="_Toc35364726"/>
       <w:r>
         <w:t>Business Processes and Value</w:t>
       </w:r>
-      <w:bookmarkEnd w:id="11"/>
       <w:bookmarkEnd w:id="12"/>
+      <w:bookmarkEnd w:id="13"/>
     </w:p>
     <w:p>
       <w:pPr>
         <w:pStyle w:val="Heading3"/>
       </w:pPr>
-      <w:bookmarkStart w:id="13" w:name="_Toc31049339"/>
-      <w:bookmarkStart w:id="14" w:name="_Toc35257397"/>
+      <w:bookmarkStart w:id="14" w:name="_Toc31049339"/>
+      <w:bookmarkStart w:id="15" w:name="_Toc35364727"/>
       <w:proofErr w:type="spellStart"/>
       <w:r>
         <w:t>Fudgeflix</w:t>
       </w:r>
-      <w:bookmarkEnd w:id="13"/>
       <w:bookmarkEnd w:id="14"/>
+      <w:bookmarkEnd w:id="15"/>
       <w:proofErr w:type="spellEnd"/>
     </w:p>
     <w:p>
@@ -3079,13 +3862,13 @@
       <w:pPr>
         <w:pStyle w:val="Heading3"/>
       </w:pPr>
-      <w:bookmarkStart w:id="15" w:name="_Toc31049340"/>
-      <w:bookmarkStart w:id="16" w:name="_Toc35257398"/>
+      <w:bookmarkStart w:id="16" w:name="_Toc31049340"/>
+      <w:bookmarkStart w:id="17" w:name="_Toc35364728"/>
       <w:r>
         <w:t>Fudgemart</w:t>
       </w:r>
-      <w:bookmarkEnd w:id="15"/>
       <w:bookmarkEnd w:id="16"/>
+      <w:bookmarkEnd w:id="17"/>
     </w:p>
     <w:p>
       <w:pPr>
@@ -3124,6 +3907,7 @@
     <w:p>
       <w:proofErr w:type="spellStart"/>
       <w:r>
+        <w:lastRenderedPageBreak/>
         <w:t>fm_employee_timesheets</w:t>
       </w:r>
       <w:proofErr w:type="spellEnd"/>
@@ -3164,7 +3948,6 @@
     <w:p>
       <w:proofErr w:type="spellStart"/>
       <w:r>
-        <w:lastRenderedPageBreak/>
         <w:t>fm_products</w:t>
       </w:r>
       <w:proofErr w:type="spellEnd"/>
@@ -3191,19 +3974,19 @@
           <w:docGrid w:linePitch="360"/>
         </w:sectPr>
       </w:pPr>
-      <w:bookmarkStart w:id="17" w:name="_Toc31049341"/>
+      <w:bookmarkStart w:id="18" w:name="_Toc31049341"/>
     </w:p>
     <w:p>
       <w:pPr>
         <w:pStyle w:val="Heading3"/>
       </w:pPr>
-      <w:bookmarkStart w:id="18" w:name="_Toc35257399"/>
+      <w:bookmarkStart w:id="19" w:name="_Toc35364729"/>
       <w:r>
         <w:lastRenderedPageBreak/>
         <w:t>Data Profiling Exercise</w:t>
       </w:r>
-      <w:bookmarkEnd w:id="17"/>
       <w:bookmarkEnd w:id="18"/>
+      <w:bookmarkEnd w:id="19"/>
     </w:p>
     <w:p>
       <w:r>
@@ -3275,25 +4058,28 @@
       <w:pPr>
         <w:pStyle w:val="Heading1"/>
       </w:pPr>
-      <w:bookmarkStart w:id="19" w:name="_Toc35257400"/>
+      <w:bookmarkStart w:id="20" w:name="_Toc35364730"/>
       <w:r>
         <w:lastRenderedPageBreak/>
         <w:t>High-Level Dimensional Modeling Worksheet</w:t>
       </w:r>
-      <w:bookmarkEnd w:id="19"/>
+      <w:bookmarkEnd w:id="20"/>
     </w:p>
     <w:p>
       <w:pPr>
         <w:pStyle w:val="Heading2"/>
       </w:pPr>
-      <w:bookmarkStart w:id="20" w:name="_Toc35257401"/>
+      <w:bookmarkStart w:id="21" w:name="_Toc35364731"/>
       <w:r>
         <w:t>Bus Matrix</w:t>
       </w:r>
-      <w:bookmarkEnd w:id="20"/>
-    </w:p>
-    <w:p>
-      <w:r>
+      <w:bookmarkEnd w:id="21"/>
+    </w:p>
+    <w:p>
+      <w:r>
+        <w:rPr>
+          <w:noProof/>
+        </w:rPr>
         <w:drawing>
           <wp:inline distT="0" distB="0" distL="0" distR="0" wp14:anchorId="7755272F" wp14:editId="7143E475">
             <wp:extent cx="8065770" cy="1186815"/>
@@ -3348,13 +4134,18 @@
       <w:pPr>
         <w:pStyle w:val="Heading2"/>
       </w:pPr>
+      <w:bookmarkStart w:id="22" w:name="_Toc35364732"/>
       <w:r>
         <w:lastRenderedPageBreak/>
         <w:t>Attributes and Metrics</w:t>
       </w:r>
-    </w:p>
-    <w:p>
-      <w:r>
+      <w:bookmarkEnd w:id="22"/>
+    </w:p>
+    <w:p>
+      <w:r>
+        <w:rPr>
+          <w:noProof/>
+        </w:rPr>
         <w:drawing>
           <wp:inline distT="0" distB="0" distL="0" distR="0" wp14:anchorId="3E643AA6" wp14:editId="2DC06110">
             <wp:extent cx="7517130" cy="5351779"/>
@@ -3409,9 +4200,11 @@
       <w:pPr>
         <w:pStyle w:val="Heading1"/>
       </w:pPr>
+      <w:bookmarkStart w:id="23" w:name="_Toc35364733"/>
       <w:r>
         <w:t>Detail-Level Dimensional Modeling Worksheet</w:t>
       </w:r>
+      <w:bookmarkEnd w:id="23"/>
     </w:p>
     <w:p>
       <w:r>
@@ -3429,9 +4222,854 @@
       </w:pPr>
     </w:p>
     <w:p>
-      <w:bookmarkStart w:id="21" w:name="_GoBack"/>
-      <w:bookmarkEnd w:id="21"/>
-    </w:p>
+      <w:pPr>
+        <w:pStyle w:val="Heading1"/>
+      </w:pPr>
+      <w:bookmarkStart w:id="24" w:name="_Toc35364734"/>
+      <w:r>
+        <w:lastRenderedPageBreak/>
+        <w:t>Data Warehouse on SQL Server</w:t>
+      </w:r>
+      <w:bookmarkEnd w:id="24"/>
+    </w:p>
+    <w:p>
+      <w:pPr>
+        <w:pStyle w:val="Heading2"/>
+      </w:pPr>
+      <w:bookmarkStart w:id="25" w:name="_Toc35364735"/>
+      <w:r>
+        <w:t>Star Schema</w:t>
+      </w:r>
+      <w:bookmarkEnd w:id="25"/>
+    </w:p>
+    <w:p>
+      <w:r>
+        <w:rPr>
+          <w:noProof/>
+        </w:rPr>
+        <w:drawing>
+          <wp:inline distT="0" distB="0" distL="0" distR="0" wp14:anchorId="0904FE00" wp14:editId="4D3FA5E7">
+            <wp:extent cx="6858000" cy="4639532"/>
+            <wp:effectExtent l="0" t="0" r="0" b="8890"/>
+            <wp:docPr id="4" name="Picture 4"/>
+            <wp:cNvGraphicFramePr>
+              <a:graphicFrameLocks xmlns:a="http://schemas.openxmlformats.org/drawingml/2006/main" noChangeAspect="1"/>
+            </wp:cNvGraphicFramePr>
+            <a:graphic xmlns:a="http://schemas.openxmlformats.org/drawingml/2006/main">
+              <a:graphicData uri="http://schemas.openxmlformats.org/drawingml/2006/picture">
+                <pic:pic xmlns:pic="http://schemas.openxmlformats.org/drawingml/2006/picture">
+                  <pic:nvPicPr>
+                    <pic:cNvPr id="0" name="Picture 2"/>
+                    <pic:cNvPicPr>
+                      <a:picLocks noChangeAspect="1" noChangeArrowheads="1"/>
+                    </pic:cNvPicPr>
+                  </pic:nvPicPr>
+                  <pic:blipFill>
+                    <a:blip r:embed="rId15" cstate="print">
+                      <a:extLst>
+                        <a:ext uri="{28A0092B-C50C-407E-A947-70E740481C1C}">
+                          <a14:useLocalDpi xmlns:a14="http://schemas.microsoft.com/office/drawing/2010/main" val="0"/>
+                        </a:ext>
+                      </a:extLst>
+                    </a:blip>
+                    <a:srcRect/>
+                    <a:stretch>
+                      <a:fillRect/>
+                    </a:stretch>
+                  </pic:blipFill>
+                  <pic:spPr bwMode="auto">
+                    <a:xfrm>
+                      <a:off x="0" y="0"/>
+                      <a:ext cx="6858000" cy="4639532"/>
+                    </a:xfrm>
+                    <a:prstGeom prst="rect">
+                      <a:avLst/>
+                    </a:prstGeom>
+                    <a:noFill/>
+                    <a:ln>
+                      <a:noFill/>
+                    </a:ln>
+                  </pic:spPr>
+                </pic:pic>
+              </a:graphicData>
+            </a:graphic>
+          </wp:inline>
+        </w:drawing>
+      </w:r>
+    </w:p>
+    <w:p>
+      <w:pPr>
+        <w:pStyle w:val="Heading2"/>
+      </w:pPr>
+      <w:bookmarkStart w:id="26" w:name="_Toc35364736"/>
+      <w:r>
+        <w:t>DW and Stage Implementation</w:t>
+      </w:r>
+      <w:bookmarkEnd w:id="26"/>
+    </w:p>
+    <w:p>
+      <w:r>
+        <w:rPr>
+          <w:noProof/>
+        </w:rPr>
+        <w:drawing>
+          <wp:inline distT="0" distB="0" distL="0" distR="0" wp14:anchorId="16355F27" wp14:editId="18900F8C">
+            <wp:extent cx="3429000" cy="2209800"/>
+            <wp:effectExtent l="0" t="0" r="0" b="0"/>
+            <wp:docPr id="5" name="Picture 5"/>
+            <wp:cNvGraphicFramePr>
+              <a:graphicFrameLocks xmlns:a="http://schemas.openxmlformats.org/drawingml/2006/main" noChangeAspect="1"/>
+            </wp:cNvGraphicFramePr>
+            <a:graphic xmlns:a="http://schemas.openxmlformats.org/drawingml/2006/main">
+              <a:graphicData uri="http://schemas.openxmlformats.org/drawingml/2006/picture">
+                <pic:pic xmlns:pic="http://schemas.openxmlformats.org/drawingml/2006/picture">
+                  <pic:nvPicPr>
+                    <pic:cNvPr id="1" name=""/>
+                    <pic:cNvPicPr/>
+                  </pic:nvPicPr>
+                  <pic:blipFill>
+                    <a:blip r:embed="rId16"/>
+                    <a:stretch>
+                      <a:fillRect/>
+                    </a:stretch>
+                  </pic:blipFill>
+                  <pic:spPr>
+                    <a:xfrm>
+                      <a:off x="0" y="0"/>
+                      <a:ext cx="3429000" cy="2209800"/>
+                    </a:xfrm>
+                    <a:prstGeom prst="rect">
+                      <a:avLst/>
+                    </a:prstGeom>
+                  </pic:spPr>
+                </pic:pic>
+              </a:graphicData>
+            </a:graphic>
+          </wp:inline>
+        </w:drawing>
+      </w:r>
+      <w:r>
+        <w:rPr>
+          <w:noProof/>
+        </w:rPr>
+        <w:drawing>
+          <wp:inline distT="0" distB="0" distL="0" distR="0" wp14:anchorId="0395B002" wp14:editId="208E0064">
+            <wp:extent cx="2981325" cy="2228850"/>
+            <wp:effectExtent l="0" t="0" r="9525" b="0"/>
+            <wp:docPr id="7" name="Picture 7"/>
+            <wp:cNvGraphicFramePr>
+              <a:graphicFrameLocks xmlns:a="http://schemas.openxmlformats.org/drawingml/2006/main" noChangeAspect="1"/>
+            </wp:cNvGraphicFramePr>
+            <a:graphic xmlns:a="http://schemas.openxmlformats.org/drawingml/2006/main">
+              <a:graphicData uri="http://schemas.openxmlformats.org/drawingml/2006/picture">
+                <pic:pic xmlns:pic="http://schemas.openxmlformats.org/drawingml/2006/picture">
+                  <pic:nvPicPr>
+                    <pic:cNvPr id="1" name=""/>
+                    <pic:cNvPicPr/>
+                  </pic:nvPicPr>
+                  <pic:blipFill>
+                    <a:blip r:embed="rId17"/>
+                    <a:stretch>
+                      <a:fillRect/>
+                    </a:stretch>
+                  </pic:blipFill>
+                  <pic:spPr>
+                    <a:xfrm>
+                      <a:off x="0" y="0"/>
+                      <a:ext cx="2981325" cy="2228850"/>
+                    </a:xfrm>
+                    <a:prstGeom prst="rect">
+                      <a:avLst/>
+                    </a:prstGeom>
+                  </pic:spPr>
+                </pic:pic>
+              </a:graphicData>
+            </a:graphic>
+          </wp:inline>
+        </w:drawing>
+      </w:r>
+    </w:p>
+    <w:p>
+      <w:r>
+        <w:br w:type="page"/>
+      </w:r>
+    </w:p>
+    <w:p>
+      <w:pPr>
+        <w:pStyle w:val="Heading1"/>
+      </w:pPr>
+      <w:bookmarkStart w:id="27" w:name="_Toc35364737"/>
+      <w:r>
+        <w:lastRenderedPageBreak/>
+        <w:t>ETL In SSIS</w:t>
+      </w:r>
+      <w:bookmarkEnd w:id="27"/>
+    </w:p>
+    <w:p>
+      <w:pPr>
+        <w:pStyle w:val="Heading2"/>
+      </w:pPr>
+      <w:bookmarkStart w:id="28" w:name="_Toc35364738"/>
+      <w:r>
+        <w:t>Source to Target Maps</w:t>
+      </w:r>
+      <w:bookmarkEnd w:id="28"/>
+    </w:p>
+    <w:p>
+      <w:r>
+        <w:rPr>
+          <w:noProof/>
+        </w:rPr>
+        <w:drawing>
+          <wp:inline distT="0" distB="0" distL="0" distR="0" wp14:anchorId="3F98304B" wp14:editId="48CEB6FB">
+            <wp:extent cx="6096635" cy="3429000"/>
+            <wp:effectExtent l="0" t="0" r="0" b="0"/>
+            <wp:docPr id="8" name="Picture 8"/>
+            <wp:cNvGraphicFramePr>
+              <a:graphicFrameLocks xmlns:a="http://schemas.openxmlformats.org/drawingml/2006/main" noChangeAspect="1"/>
+            </wp:cNvGraphicFramePr>
+            <a:graphic xmlns:a="http://schemas.openxmlformats.org/drawingml/2006/main">
+              <a:graphicData uri="http://schemas.openxmlformats.org/drawingml/2006/picture">
+                <pic:pic xmlns:pic="http://schemas.openxmlformats.org/drawingml/2006/picture">
+                  <pic:nvPicPr>
+                    <pic:cNvPr id="0" name="Picture 2"/>
+                    <pic:cNvPicPr>
+                      <a:picLocks noChangeAspect="1" noChangeArrowheads="1"/>
+                    </pic:cNvPicPr>
+                  </pic:nvPicPr>
+                  <pic:blipFill>
+                    <a:blip r:embed="rId18">
+                      <a:extLst>
+                        <a:ext uri="{28A0092B-C50C-407E-A947-70E740481C1C}">
+                          <a14:useLocalDpi xmlns:a14="http://schemas.microsoft.com/office/drawing/2010/main" val="0"/>
+                        </a:ext>
+                      </a:extLst>
+                    </a:blip>
+                    <a:srcRect/>
+                    <a:stretch>
+                      <a:fillRect/>
+                    </a:stretch>
+                  </pic:blipFill>
+                  <pic:spPr bwMode="auto">
+                    <a:xfrm>
+                      <a:off x="0" y="0"/>
+                      <a:ext cx="6096635" cy="3429000"/>
+                    </a:xfrm>
+                    <a:prstGeom prst="rect">
+                      <a:avLst/>
+                    </a:prstGeom>
+                    <a:noFill/>
+                  </pic:spPr>
+                </pic:pic>
+              </a:graphicData>
+            </a:graphic>
+          </wp:inline>
+        </w:drawing>
+      </w:r>
+    </w:p>
+    <w:p>
+      <w:r>
+        <w:rPr>
+          <w:noProof/>
+        </w:rPr>
+        <w:drawing>
+          <wp:inline distT="0" distB="0" distL="0" distR="0" wp14:anchorId="308A9779" wp14:editId="718087DA">
+            <wp:extent cx="6096635" cy="3429000"/>
+            <wp:effectExtent l="0" t="0" r="0" b="0"/>
+            <wp:docPr id="9" name="Picture 9"/>
+            <wp:cNvGraphicFramePr>
+              <a:graphicFrameLocks xmlns:a="http://schemas.openxmlformats.org/drawingml/2006/main" noChangeAspect="1"/>
+            </wp:cNvGraphicFramePr>
+            <a:graphic xmlns:a="http://schemas.openxmlformats.org/drawingml/2006/main">
+              <a:graphicData uri="http://schemas.openxmlformats.org/drawingml/2006/picture">
+                <pic:pic xmlns:pic="http://schemas.openxmlformats.org/drawingml/2006/picture">
+                  <pic:nvPicPr>
+                    <pic:cNvPr id="0" name="Picture 3"/>
+                    <pic:cNvPicPr>
+                      <a:picLocks noChangeAspect="1" noChangeArrowheads="1"/>
+                    </pic:cNvPicPr>
+                  </pic:nvPicPr>
+                  <pic:blipFill>
+                    <a:blip r:embed="rId19">
+                      <a:extLst>
+                        <a:ext uri="{28A0092B-C50C-407E-A947-70E740481C1C}">
+                          <a14:useLocalDpi xmlns:a14="http://schemas.microsoft.com/office/drawing/2010/main" val="0"/>
+                        </a:ext>
+                      </a:extLst>
+                    </a:blip>
+                    <a:srcRect/>
+                    <a:stretch>
+                      <a:fillRect/>
+                    </a:stretch>
+                  </pic:blipFill>
+                  <pic:spPr bwMode="auto">
+                    <a:xfrm>
+                      <a:off x="0" y="0"/>
+                      <a:ext cx="6096635" cy="3429000"/>
+                    </a:xfrm>
+                    <a:prstGeom prst="rect">
+                      <a:avLst/>
+                    </a:prstGeom>
+                    <a:noFill/>
+                  </pic:spPr>
+                </pic:pic>
+              </a:graphicData>
+            </a:graphic>
+          </wp:inline>
+        </w:drawing>
+      </w:r>
+    </w:p>
+    <w:p>
+      <w:r>
+        <w:lastRenderedPageBreak/>
+        <w:drawing>
+          <wp:inline distT="0" distB="0" distL="0" distR="0" wp14:anchorId="3C948E47" wp14:editId="2A230B04">
+            <wp:extent cx="6096528" cy="3429297"/>
+            <wp:effectExtent l="0" t="0" r="0" b="0"/>
+            <wp:docPr id="10" name="Picture 10"/>
+            <wp:cNvGraphicFramePr>
+              <a:graphicFrameLocks xmlns:a="http://schemas.openxmlformats.org/drawingml/2006/main" noChangeAspect="1"/>
+            </wp:cNvGraphicFramePr>
+            <a:graphic xmlns:a="http://schemas.openxmlformats.org/drawingml/2006/main">
+              <a:graphicData uri="http://schemas.openxmlformats.org/drawingml/2006/picture">
+                <pic:pic xmlns:pic="http://schemas.openxmlformats.org/drawingml/2006/picture">
+                  <pic:nvPicPr>
+                    <pic:cNvPr id="1" name=""/>
+                    <pic:cNvPicPr/>
+                  </pic:nvPicPr>
+                  <pic:blipFill>
+                    <a:blip r:embed="rId20"/>
+                    <a:stretch>
+                      <a:fillRect/>
+                    </a:stretch>
+                  </pic:blipFill>
+                  <pic:spPr>
+                    <a:xfrm>
+                      <a:off x="0" y="0"/>
+                      <a:ext cx="6096528" cy="3429297"/>
+                    </a:xfrm>
+                    <a:prstGeom prst="rect">
+                      <a:avLst/>
+                    </a:prstGeom>
+                  </pic:spPr>
+                </pic:pic>
+              </a:graphicData>
+            </a:graphic>
+          </wp:inline>
+        </w:drawing>
+      </w:r>
+    </w:p>
+    <w:p>
+      <w:pPr>
+        <w:pStyle w:val="Heading2"/>
+      </w:pPr>
+      <w:bookmarkStart w:id="29" w:name="_Toc35364739"/>
+      <w:r>
+        <w:lastRenderedPageBreak/>
+        <w:t>SSIS Package</w:t>
+      </w:r>
+      <w:bookmarkEnd w:id="29"/>
+    </w:p>
+    <w:p>
+      <w:pPr>
+        <w:pStyle w:val="Heading3"/>
+      </w:pPr>
+      <w:bookmarkStart w:id="30" w:name="_Toc35364740"/>
+      <w:r>
+        <w:t>Source to Stage</w:t>
+      </w:r>
+      <w:bookmarkEnd w:id="30"/>
+    </w:p>
+    <w:p>
+      <w:r>
+        <w:rPr>
+          <w:noProof/>
+        </w:rPr>
+        <w:drawing>
+          <wp:inline distT="0" distB="0" distL="0" distR="0" wp14:anchorId="3EA3F536" wp14:editId="3302E977">
+            <wp:extent cx="5943600" cy="2040255"/>
+            <wp:effectExtent l="0" t="0" r="0" b="0"/>
+            <wp:docPr id="12" name="Picture 12"/>
+            <wp:cNvGraphicFramePr>
+              <a:graphicFrameLocks xmlns:a="http://schemas.openxmlformats.org/drawingml/2006/main" noChangeAspect="1"/>
+            </wp:cNvGraphicFramePr>
+            <a:graphic xmlns:a="http://schemas.openxmlformats.org/drawingml/2006/main">
+              <a:graphicData uri="http://schemas.openxmlformats.org/drawingml/2006/picture">
+                <pic:pic xmlns:pic="http://schemas.openxmlformats.org/drawingml/2006/picture">
+                  <pic:nvPicPr>
+                    <pic:cNvPr id="1" name=""/>
+                    <pic:cNvPicPr/>
+                  </pic:nvPicPr>
+                  <pic:blipFill>
+                    <a:blip r:embed="rId21"/>
+                    <a:stretch>
+                      <a:fillRect/>
+                    </a:stretch>
+                  </pic:blipFill>
+                  <pic:spPr>
+                    <a:xfrm>
+                      <a:off x="0" y="0"/>
+                      <a:ext cx="5943600" cy="2040255"/>
+                    </a:xfrm>
+                    <a:prstGeom prst="rect">
+                      <a:avLst/>
+                    </a:prstGeom>
+                  </pic:spPr>
+                </pic:pic>
+              </a:graphicData>
+            </a:graphic>
+          </wp:inline>
+        </w:drawing>
+      </w:r>
+      <w:r>
+        <w:rPr>
+          <w:noProof/>
+        </w:rPr>
+        <w:drawing>
+          <wp:inline distT="0" distB="0" distL="0" distR="0" wp14:anchorId="11C353B3" wp14:editId="0D6EA8DC">
+            <wp:extent cx="5943600" cy="3059430"/>
+            <wp:effectExtent l="0" t="0" r="0" b="7620"/>
+            <wp:docPr id="13" name="Picture 13"/>
+            <wp:cNvGraphicFramePr>
+              <a:graphicFrameLocks xmlns:a="http://schemas.openxmlformats.org/drawingml/2006/main" noChangeAspect="1"/>
+            </wp:cNvGraphicFramePr>
+            <a:graphic xmlns:a="http://schemas.openxmlformats.org/drawingml/2006/main">
+              <a:graphicData uri="http://schemas.openxmlformats.org/drawingml/2006/picture">
+                <pic:pic xmlns:pic="http://schemas.openxmlformats.org/drawingml/2006/picture">
+                  <pic:nvPicPr>
+                    <pic:cNvPr id="1" name=""/>
+                    <pic:cNvPicPr/>
+                  </pic:nvPicPr>
+                  <pic:blipFill>
+                    <a:blip r:embed="rId22"/>
+                    <a:stretch>
+                      <a:fillRect/>
+                    </a:stretch>
+                  </pic:blipFill>
+                  <pic:spPr>
+                    <a:xfrm>
+                      <a:off x="0" y="0"/>
+                      <a:ext cx="5943600" cy="3059430"/>
+                    </a:xfrm>
+                    <a:prstGeom prst="rect">
+                      <a:avLst/>
+                    </a:prstGeom>
+                  </pic:spPr>
+                </pic:pic>
+              </a:graphicData>
+            </a:graphic>
+          </wp:inline>
+        </w:drawing>
+      </w:r>
+      <w:r>
+        <w:rPr>
+          <w:noProof/>
+        </w:rPr>
+        <w:lastRenderedPageBreak/>
+        <w:drawing>
+          <wp:inline distT="0" distB="0" distL="0" distR="0" wp14:anchorId="6950C78D" wp14:editId="5B045EF0">
+            <wp:extent cx="2466975" cy="2352675"/>
+            <wp:effectExtent l="0" t="0" r="9525" b="9525"/>
+            <wp:docPr id="14" name="Picture 14"/>
+            <wp:cNvGraphicFramePr>
+              <a:graphicFrameLocks xmlns:a="http://schemas.openxmlformats.org/drawingml/2006/main" noChangeAspect="1"/>
+            </wp:cNvGraphicFramePr>
+            <a:graphic xmlns:a="http://schemas.openxmlformats.org/drawingml/2006/main">
+              <a:graphicData uri="http://schemas.openxmlformats.org/drawingml/2006/picture">
+                <pic:pic xmlns:pic="http://schemas.openxmlformats.org/drawingml/2006/picture">
+                  <pic:nvPicPr>
+                    <pic:cNvPr id="1" name=""/>
+                    <pic:cNvPicPr/>
+                  </pic:nvPicPr>
+                  <pic:blipFill>
+                    <a:blip r:embed="rId23"/>
+                    <a:stretch>
+                      <a:fillRect/>
+                    </a:stretch>
+                  </pic:blipFill>
+                  <pic:spPr>
+                    <a:xfrm>
+                      <a:off x="0" y="0"/>
+                      <a:ext cx="2466975" cy="2352675"/>
+                    </a:xfrm>
+                    <a:prstGeom prst="rect">
+                      <a:avLst/>
+                    </a:prstGeom>
+                  </pic:spPr>
+                </pic:pic>
+              </a:graphicData>
+            </a:graphic>
+          </wp:inline>
+        </w:drawing>
+      </w:r>
+      <w:r>
+        <w:rPr>
+          <w:noProof/>
+        </w:rPr>
+        <w:drawing>
+          <wp:inline distT="0" distB="0" distL="0" distR="0" wp14:anchorId="51BAFA8C" wp14:editId="0D2AB324">
+            <wp:extent cx="5943600" cy="3054350"/>
+            <wp:effectExtent l="0" t="0" r="0" b="0"/>
+            <wp:docPr id="15" name="Picture 15"/>
+            <wp:cNvGraphicFramePr>
+              <a:graphicFrameLocks xmlns:a="http://schemas.openxmlformats.org/drawingml/2006/main" noChangeAspect="1"/>
+            </wp:cNvGraphicFramePr>
+            <a:graphic xmlns:a="http://schemas.openxmlformats.org/drawingml/2006/main">
+              <a:graphicData uri="http://schemas.openxmlformats.org/drawingml/2006/picture">
+                <pic:pic xmlns:pic="http://schemas.openxmlformats.org/drawingml/2006/picture">
+                  <pic:nvPicPr>
+                    <pic:cNvPr id="1" name=""/>
+                    <pic:cNvPicPr/>
+                  </pic:nvPicPr>
+                  <pic:blipFill>
+                    <a:blip r:embed="rId24"/>
+                    <a:stretch>
+                      <a:fillRect/>
+                    </a:stretch>
+                  </pic:blipFill>
+                  <pic:spPr>
+                    <a:xfrm>
+                      <a:off x="0" y="0"/>
+                      <a:ext cx="5943600" cy="3054350"/>
+                    </a:xfrm>
+                    <a:prstGeom prst="rect">
+                      <a:avLst/>
+                    </a:prstGeom>
+                  </pic:spPr>
+                </pic:pic>
+              </a:graphicData>
+            </a:graphic>
+          </wp:inline>
+        </w:drawing>
+      </w:r>
+    </w:p>
+    <w:p>
+      <w:r>
+        <w:rPr>
+          <w:noProof/>
+        </w:rPr>
+        <w:lastRenderedPageBreak/>
+        <w:drawing>
+          <wp:inline distT="0" distB="0" distL="0" distR="0" wp14:anchorId="3A271D3B" wp14:editId="09994045">
+            <wp:extent cx="3267075" cy="2209800"/>
+            <wp:effectExtent l="0" t="0" r="9525" b="0"/>
+            <wp:docPr id="16" name="Picture 16"/>
+            <wp:cNvGraphicFramePr>
+              <a:graphicFrameLocks xmlns:a="http://schemas.openxmlformats.org/drawingml/2006/main" noChangeAspect="1"/>
+            </wp:cNvGraphicFramePr>
+            <a:graphic xmlns:a="http://schemas.openxmlformats.org/drawingml/2006/main">
+              <a:graphicData uri="http://schemas.openxmlformats.org/drawingml/2006/picture">
+                <pic:pic xmlns:pic="http://schemas.openxmlformats.org/drawingml/2006/picture">
+                  <pic:nvPicPr>
+                    <pic:cNvPr id="1" name=""/>
+                    <pic:cNvPicPr/>
+                  </pic:nvPicPr>
+                  <pic:blipFill>
+                    <a:blip r:embed="rId25"/>
+                    <a:stretch>
+                      <a:fillRect/>
+                    </a:stretch>
+                  </pic:blipFill>
+                  <pic:spPr>
+                    <a:xfrm>
+                      <a:off x="0" y="0"/>
+                      <a:ext cx="3267075" cy="2209800"/>
+                    </a:xfrm>
+                    <a:prstGeom prst="rect">
+                      <a:avLst/>
+                    </a:prstGeom>
+                  </pic:spPr>
+                </pic:pic>
+              </a:graphicData>
+            </a:graphic>
+          </wp:inline>
+        </w:drawing>
+      </w:r>
+      <w:r>
+        <w:rPr>
+          <w:noProof/>
+        </w:rPr>
+        <w:drawing>
+          <wp:inline distT="0" distB="0" distL="0" distR="0" wp14:anchorId="574356C1" wp14:editId="4D641316">
+            <wp:extent cx="5943600" cy="5983605"/>
+            <wp:effectExtent l="0" t="0" r="0" b="0"/>
+            <wp:docPr id="17" name="Picture 17"/>
+            <wp:cNvGraphicFramePr>
+              <a:graphicFrameLocks xmlns:a="http://schemas.openxmlformats.org/drawingml/2006/main" noChangeAspect="1"/>
+            </wp:cNvGraphicFramePr>
+            <a:graphic xmlns:a="http://schemas.openxmlformats.org/drawingml/2006/main">
+              <a:graphicData uri="http://schemas.openxmlformats.org/drawingml/2006/picture">
+                <pic:pic xmlns:pic="http://schemas.openxmlformats.org/drawingml/2006/picture">
+                  <pic:nvPicPr>
+                    <pic:cNvPr id="1" name=""/>
+                    <pic:cNvPicPr/>
+                  </pic:nvPicPr>
+                  <pic:blipFill>
+                    <a:blip r:embed="rId26"/>
+                    <a:stretch>
+                      <a:fillRect/>
+                    </a:stretch>
+                  </pic:blipFill>
+                  <pic:spPr>
+                    <a:xfrm>
+                      <a:off x="0" y="0"/>
+                      <a:ext cx="5943600" cy="5983605"/>
+                    </a:xfrm>
+                    <a:prstGeom prst="rect">
+                      <a:avLst/>
+                    </a:prstGeom>
+                  </pic:spPr>
+                </pic:pic>
+              </a:graphicData>
+            </a:graphic>
+          </wp:inline>
+        </w:drawing>
+      </w:r>
+    </w:p>
+    <w:p>
+      <w:r>
+        <w:rPr>
+          <w:noProof/>
+        </w:rPr>
+        <w:lastRenderedPageBreak/>
+        <w:drawing>
+          <wp:inline distT="0" distB="0" distL="0" distR="0" wp14:anchorId="133D1F31" wp14:editId="2AE2595E">
+            <wp:extent cx="5943600" cy="2025650"/>
+            <wp:effectExtent l="0" t="0" r="0" b="0"/>
+            <wp:docPr id="18" name="Picture 18"/>
+            <wp:cNvGraphicFramePr>
+              <a:graphicFrameLocks xmlns:a="http://schemas.openxmlformats.org/drawingml/2006/main" noChangeAspect="1"/>
+            </wp:cNvGraphicFramePr>
+            <a:graphic xmlns:a="http://schemas.openxmlformats.org/drawingml/2006/main">
+              <a:graphicData uri="http://schemas.openxmlformats.org/drawingml/2006/picture">
+                <pic:pic xmlns:pic="http://schemas.openxmlformats.org/drawingml/2006/picture">
+                  <pic:nvPicPr>
+                    <pic:cNvPr id="1" name=""/>
+                    <pic:cNvPicPr/>
+                  </pic:nvPicPr>
+                  <pic:blipFill>
+                    <a:blip r:embed="rId27"/>
+                    <a:stretch>
+                      <a:fillRect/>
+                    </a:stretch>
+                  </pic:blipFill>
+                  <pic:spPr>
+                    <a:xfrm>
+                      <a:off x="0" y="0"/>
+                      <a:ext cx="5943600" cy="2025650"/>
+                    </a:xfrm>
+                    <a:prstGeom prst="rect">
+                      <a:avLst/>
+                    </a:prstGeom>
+                  </pic:spPr>
+                </pic:pic>
+              </a:graphicData>
+            </a:graphic>
+          </wp:inline>
+        </w:drawing>
+      </w:r>
+    </w:p>
+    <w:p>
+      <w:r>
+        <w:rPr>
+          <w:noProof/>
+        </w:rPr>
+        <w:drawing>
+          <wp:inline distT="0" distB="0" distL="0" distR="0" wp14:anchorId="488B3853" wp14:editId="1FFCA571">
+            <wp:extent cx="5943600" cy="2671445"/>
+            <wp:effectExtent l="0" t="0" r="0" b="0"/>
+            <wp:docPr id="19" name="Picture 19"/>
+            <wp:cNvGraphicFramePr>
+              <a:graphicFrameLocks xmlns:a="http://schemas.openxmlformats.org/drawingml/2006/main" noChangeAspect="1"/>
+            </wp:cNvGraphicFramePr>
+            <a:graphic xmlns:a="http://schemas.openxmlformats.org/drawingml/2006/main">
+              <a:graphicData uri="http://schemas.openxmlformats.org/drawingml/2006/picture">
+                <pic:pic xmlns:pic="http://schemas.openxmlformats.org/drawingml/2006/picture">
+                  <pic:nvPicPr>
+                    <pic:cNvPr id="1" name=""/>
+                    <pic:cNvPicPr/>
+                  </pic:nvPicPr>
+                  <pic:blipFill>
+                    <a:blip r:embed="rId28"/>
+                    <a:stretch>
+                      <a:fillRect/>
+                    </a:stretch>
+                  </pic:blipFill>
+                  <pic:spPr>
+                    <a:xfrm>
+                      <a:off x="0" y="0"/>
+                      <a:ext cx="5943600" cy="2671445"/>
+                    </a:xfrm>
+                    <a:prstGeom prst="rect">
+                      <a:avLst/>
+                    </a:prstGeom>
+                  </pic:spPr>
+                </pic:pic>
+              </a:graphicData>
+            </a:graphic>
+          </wp:inline>
+        </w:drawing>
+      </w:r>
+    </w:p>
+    <w:p>
+      <w:r>
+        <w:rPr>
+          <w:noProof/>
+        </w:rPr>
+        <w:lastRenderedPageBreak/>
+        <w:drawing>
+          <wp:inline distT="0" distB="0" distL="0" distR="0" wp14:anchorId="3A6398FF" wp14:editId="19F14A47">
+            <wp:extent cx="5943600" cy="2668270"/>
+            <wp:effectExtent l="0" t="0" r="0" b="0"/>
+            <wp:docPr id="20" name="Picture 20"/>
+            <wp:cNvGraphicFramePr>
+              <a:graphicFrameLocks xmlns:a="http://schemas.openxmlformats.org/drawingml/2006/main" noChangeAspect="1"/>
+            </wp:cNvGraphicFramePr>
+            <a:graphic xmlns:a="http://schemas.openxmlformats.org/drawingml/2006/main">
+              <a:graphicData uri="http://schemas.openxmlformats.org/drawingml/2006/picture">
+                <pic:pic xmlns:pic="http://schemas.openxmlformats.org/drawingml/2006/picture">
+                  <pic:nvPicPr>
+                    <pic:cNvPr id="1" name=""/>
+                    <pic:cNvPicPr/>
+                  </pic:nvPicPr>
+                  <pic:blipFill>
+                    <a:blip r:embed="rId29"/>
+                    <a:stretch>
+                      <a:fillRect/>
+                    </a:stretch>
+                  </pic:blipFill>
+                  <pic:spPr>
+                    <a:xfrm>
+                      <a:off x="0" y="0"/>
+                      <a:ext cx="5943600" cy="2668270"/>
+                    </a:xfrm>
+                    <a:prstGeom prst="rect">
+                      <a:avLst/>
+                    </a:prstGeom>
+                  </pic:spPr>
+                </pic:pic>
+              </a:graphicData>
+            </a:graphic>
+          </wp:inline>
+        </w:drawing>
+      </w:r>
+      <w:r>
+        <w:rPr>
+          <w:noProof/>
+        </w:rPr>
+        <w:drawing>
+          <wp:inline distT="0" distB="0" distL="0" distR="0" wp14:anchorId="58BB3EE3" wp14:editId="2268740A">
+            <wp:extent cx="5943600" cy="2653030"/>
+            <wp:effectExtent l="0" t="0" r="0" b="0"/>
+            <wp:docPr id="21" name="Picture 21"/>
+            <wp:cNvGraphicFramePr>
+              <a:graphicFrameLocks xmlns:a="http://schemas.openxmlformats.org/drawingml/2006/main" noChangeAspect="1"/>
+            </wp:cNvGraphicFramePr>
+            <a:graphic xmlns:a="http://schemas.openxmlformats.org/drawingml/2006/main">
+              <a:graphicData uri="http://schemas.openxmlformats.org/drawingml/2006/picture">
+                <pic:pic xmlns:pic="http://schemas.openxmlformats.org/drawingml/2006/picture">
+                  <pic:nvPicPr>
+                    <pic:cNvPr id="1" name=""/>
+                    <pic:cNvPicPr/>
+                  </pic:nvPicPr>
+                  <pic:blipFill>
+                    <a:blip r:embed="rId30"/>
+                    <a:stretch>
+                      <a:fillRect/>
+                    </a:stretch>
+                  </pic:blipFill>
+                  <pic:spPr>
+                    <a:xfrm>
+                      <a:off x="0" y="0"/>
+                      <a:ext cx="5943600" cy="2653030"/>
+                    </a:xfrm>
+                    <a:prstGeom prst="rect">
+                      <a:avLst/>
+                    </a:prstGeom>
+                  </pic:spPr>
+                </pic:pic>
+              </a:graphicData>
+            </a:graphic>
+          </wp:inline>
+        </w:drawing>
+      </w:r>
+    </w:p>
+    <w:p>
+      <w:pPr>
+        <w:pStyle w:val="Heading3"/>
+      </w:pPr>
+      <w:bookmarkStart w:id="31" w:name="_Toc35364741"/>
+      <w:r>
+        <w:t>Stage to DW</w:t>
+      </w:r>
+      <w:bookmarkEnd w:id="31"/>
+    </w:p>
+    <w:p>
+      <w:r>
+        <w:rPr>
+          <w:noProof/>
+        </w:rPr>
+        <w:drawing>
+          <wp:inline distT="0" distB="0" distL="0" distR="0" wp14:anchorId="7341A6CD" wp14:editId="04123235">
+            <wp:extent cx="6858000" cy="1644650"/>
+            <wp:effectExtent l="0" t="0" r="0" b="0"/>
+            <wp:docPr id="25" name="Picture 25"/>
+            <wp:cNvGraphicFramePr>
+              <a:graphicFrameLocks xmlns:a="http://schemas.openxmlformats.org/drawingml/2006/main" noChangeAspect="1"/>
+            </wp:cNvGraphicFramePr>
+            <a:graphic xmlns:a="http://schemas.openxmlformats.org/drawingml/2006/main">
+              <a:graphicData uri="http://schemas.openxmlformats.org/drawingml/2006/picture">
+                <pic:pic xmlns:pic="http://schemas.openxmlformats.org/drawingml/2006/picture">
+                  <pic:nvPicPr>
+                    <pic:cNvPr id="0" name="Picture 18"/>
+                    <pic:cNvPicPr>
+                      <a:picLocks noChangeAspect="1" noChangeArrowheads="1"/>
+                    </pic:cNvPicPr>
+                  </pic:nvPicPr>
+                  <pic:blipFill>
+                    <a:blip r:embed="rId31">
+                      <a:extLst>
+                        <a:ext uri="{28A0092B-C50C-407E-A947-70E740481C1C}">
+                          <a14:useLocalDpi xmlns:a14="http://schemas.microsoft.com/office/drawing/2010/main" val="0"/>
+                        </a:ext>
+                      </a:extLst>
+                    </a:blip>
+                    <a:srcRect/>
+                    <a:stretch>
+                      <a:fillRect/>
+                    </a:stretch>
+                  </pic:blipFill>
+                  <pic:spPr bwMode="auto">
+                    <a:xfrm>
+                      <a:off x="0" y="0"/>
+                      <a:ext cx="6858000" cy="1644650"/>
+                    </a:xfrm>
+                    <a:prstGeom prst="rect">
+                      <a:avLst/>
+                    </a:prstGeom>
+                    <a:noFill/>
+                    <a:ln>
+                      <a:noFill/>
+                    </a:ln>
+                  </pic:spPr>
+                </pic:pic>
+              </a:graphicData>
+            </a:graphic>
+          </wp:inline>
+        </w:drawing>
+      </w:r>
+    </w:p>
+    <w:p>
+      <w:pPr>
+        <w:pStyle w:val="Heading2"/>
+      </w:pPr>
+      <w:bookmarkStart w:id="32" w:name="_Toc35364742"/>
+      <w:r>
+        <w:t>Business Intelligence</w:t>
+      </w:r>
+      <w:bookmarkEnd w:id="32"/>
+    </w:p>
+    <w:p/>
     <w:sectPr>
       <w:pgSz w:w="12240" w:h="15840"/>
       <w:pgMar w:top="720" w:right="720" w:bottom="720" w:left="720" w:header="720" w:footer="720" w:gutter="0"/>
@@ -6490,7 +8128,7 @@
 </file>
 
 <file path=customXml/itemProps2.xml><?xml version="1.0" encoding="utf-8"?>
-<ds:datastoreItem xmlns:ds="http://schemas.openxmlformats.org/officeDocument/2006/customXml" ds:itemID="{1AE0957E-97A4-4D07-A6D7-CACE0DD9D36A}">
+<ds:datastoreItem xmlns:ds="http://schemas.openxmlformats.org/officeDocument/2006/customXml" ds:itemID="{87A0965E-9E74-47F8-B2EC-7690B3EFC3BF}">
   <ds:schemaRefs>
     <ds:schemaRef ds:uri="http://schemas.openxmlformats.org/officeDocument/2006/bibliography"/>
   </ds:schemaRefs>

</xml_diff>